<commit_message>
Fifth Day - Second Activity Updated
</commit_message>
<xml_diff>
--- a/Ch1-2_Refactoring.docx
+++ b/Ch1-2_Refactoring.docx
@@ -1,6 +1,6 @@
 
 <file path=word/document.xml><?xml version="1.0" encoding="utf-8"?>
-<w:document xmlns:wpc="http://schemas.microsoft.com/office/word/2010/wordprocessingCanvas" xmlns:cx="http://schemas.microsoft.com/office/drawing/2014/chartex" xmlns:cx1="http://schemas.microsoft.com/office/drawing/2015/9/8/chartex" xmlns:cx2="http://schemas.microsoft.com/office/drawing/2015/10/21/chartex" xmlns:cx3="http://schemas.microsoft.com/office/drawing/2016/5/9/chartex" xmlns:cx4="http://schemas.microsoft.com/office/drawing/2016/5/10/chartex" xmlns:cx5="http://schemas.microsoft.com/office/drawing/2016/5/11/chartex" xmlns:cx6="http://schemas.microsoft.com/office/drawing/2016/5/12/chartex" xmlns:cx7="http://schemas.microsoft.com/office/drawing/2016/5/13/chartex" xmlns:cx8="http://schemas.microsoft.com/office/drawing/2016/5/14/chartex" xmlns:mc="http://schemas.openxmlformats.org/markup-compatibility/2006" xmlns:aink="http://schemas.microsoft.com/office/drawing/2016/ink" xmlns:am3d="http://schemas.microsoft.com/office/drawing/2017/model3d" xmlns:o="urn:schemas-microsoft-com:office:office" xmlns:oel="http://schemas.microsoft.com/office/2019/extlst" xmlns:r="http://schemas.openxmlformats.org/officeDocument/2006/relationships" xmlns:m="http://schemas.openxmlformats.org/officeDocument/2006/math" xmlns:v="urn:schemas-microsoft-com:vml" xmlns:wp14="http://schemas.microsoft.com/office/word/2010/wordprocessingDrawing" xmlns:wp="http://schemas.openxmlformats.org/drawingml/2006/wordprocessingDrawing" xmlns:w10="urn:schemas-microsoft-com:office:word" xmlns:w="http://schemas.openxmlformats.org/wordprocessingml/2006/main" xmlns:w14="http://schemas.microsoft.com/office/word/2010/wordml" xmlns:w15="http://schemas.microsoft.com/office/word/2012/wordml" xmlns:w16cex="http://schemas.microsoft.com/office/word/2018/wordml/cex" xmlns:w16cid="http://schemas.microsoft.com/office/word/2016/wordml/cid" xmlns:w16="http://schemas.microsoft.com/office/word/2018/wordml" xmlns:w16sdtdh="http://schemas.microsoft.com/office/word/2020/wordml/sdtdatahash" xmlns:w16se="http://schemas.microsoft.com/office/word/2015/wordml/symex" xmlns:wpg="http://schemas.microsoft.com/office/word/2010/wordprocessingGroup" xmlns:wpi="http://schemas.microsoft.com/office/word/2010/wordprocessingInk" xmlns:wne="http://schemas.microsoft.com/office/word/2006/wordml" xmlns:wps="http://schemas.microsoft.com/office/word/2010/wordprocessingShape" mc:Ignorable="w14 w15 w16se w16cid w16 w16cex w16sdtdh wp14">
+<w:document xmlns:wpc="http://schemas.microsoft.com/office/word/2010/wordprocessingCanvas" xmlns:cx="http://schemas.microsoft.com/office/drawing/2014/chartex" xmlns:cx1="http://schemas.microsoft.com/office/drawing/2015/9/8/chartex" xmlns:cx2="http://schemas.microsoft.com/office/drawing/2015/10/21/chartex" xmlns:cx3="http://schemas.microsoft.com/office/drawing/2016/5/9/chartex" xmlns:cx4="http://schemas.microsoft.com/office/drawing/2016/5/10/chartex" xmlns:cx5="http://schemas.microsoft.com/office/drawing/2016/5/11/chartex" xmlns:cx6="http://schemas.microsoft.com/office/drawing/2016/5/12/chartex" xmlns:cx7="http://schemas.microsoft.com/office/drawing/2016/5/13/chartex" xmlns:cx8="http://schemas.microsoft.com/office/drawing/2016/5/14/chartex" xmlns:mc="http://schemas.openxmlformats.org/markup-compatibility/2006" xmlns:aink="http://schemas.microsoft.com/office/drawing/2016/ink" xmlns:am3d="http://schemas.microsoft.com/office/drawing/2017/model3d" xmlns:o="urn:schemas-microsoft-com:office:office" xmlns:r="http://schemas.openxmlformats.org/officeDocument/2006/relationships" xmlns:m="http://schemas.openxmlformats.org/officeDocument/2006/math" xmlns:v="urn:schemas-microsoft-com:vml" xmlns:wp14="http://schemas.microsoft.com/office/word/2010/wordprocessingDrawing" xmlns:wp="http://schemas.openxmlformats.org/drawingml/2006/wordprocessingDrawing" xmlns:w10="urn:schemas-microsoft-com:office:word" xmlns:w="http://schemas.openxmlformats.org/wordprocessingml/2006/main" xmlns:w14="http://schemas.microsoft.com/office/word/2010/wordml" xmlns:w15="http://schemas.microsoft.com/office/word/2012/wordml" xmlns:w16cid="http://schemas.microsoft.com/office/word/2016/wordml/cid" xmlns:w16se="http://schemas.microsoft.com/office/word/2015/wordml/symex" xmlns:wpg="http://schemas.microsoft.com/office/word/2010/wordprocessingGroup" xmlns:wpi="http://schemas.microsoft.com/office/word/2010/wordprocessingInk" xmlns:wne="http://schemas.microsoft.com/office/word/2006/wordml" xmlns:wps="http://schemas.microsoft.com/office/word/2010/wordprocessingShape" mc:Ignorable="w14 w15 w16se w16cid wp14">
   <w:body>
     <w:p>
       <w:pPr>
@@ -435,6 +435,14 @@
         </w:rPr>
         <w:t>.</w:t>
       </w:r>
+      <w:r>
+        <w:rPr>
+          <w:sz w:val="24"/>
+          <w:szCs w:val="24"/>
+          <w:lang w:val="en-US"/>
+        </w:rPr>
+        <w:t xml:space="preserve"> Refactoring helps you to develop code more quickly because it stops the design of the system from decaying.</w:t>
+      </w:r>
     </w:p>
     <w:p>
       <w:pPr>
@@ -477,8 +485,8 @@
         <w:spacing w:line="360" w:lineRule="auto"/>
         <w:jc w:val="both"/>
         <w:rPr>
-          <w:b/>
-          <w:bCs/>
+          <w:bCs/>
+          <w:i/>
           <w:sz w:val="24"/>
           <w:szCs w:val="24"/>
           <w:lang w:val="en-US"/>
@@ -493,6 +501,46 @@
           <w:lang w:val="en-US"/>
         </w:rPr>
         <w:t>The Rule of Three</w:t>
+      </w:r>
+      <w:r>
+        <w:rPr>
+          <w:b/>
+          <w:bCs/>
+          <w:sz w:val="24"/>
+          <w:szCs w:val="24"/>
+          <w:lang w:val="en-US"/>
+        </w:rPr>
+        <w:t xml:space="preserve">: </w:t>
+      </w:r>
+      <w:r>
+        <w:rPr>
+          <w:bCs/>
+          <w:i/>
+          <w:sz w:val="24"/>
+          <w:szCs w:val="24"/>
+          <w:lang w:val="en-US"/>
+        </w:rPr>
+        <w:t xml:space="preserve">The first time you do something, you just do it. The </w:t>
+      </w:r>
+      <w:r>
+        <w:rPr>
+          <w:bCs/>
+          <w:i/>
+          <w:sz w:val="24"/>
+          <w:szCs w:val="24"/>
+          <w:lang w:val="en-US"/>
+        </w:rPr>
+        <w:t>s</w:t>
+      </w:r>
+      <w:r>
+        <w:rPr>
+          <w:bCs/>
+          <w:i/>
+          <w:sz w:val="24"/>
+          <w:szCs w:val="24"/>
+          <w:lang w:val="en-US"/>
+        </w:rPr>
+        <w:t>econd time you do something similar, you wince at the duplication, but you do the duplicate thing anyway. The third time you do something similar, you refactor.</w:t>
       </w:r>
     </w:p>
     <w:p>
@@ -522,6 +570,25 @@
         </w:rPr>
         <w:t>Refactor when you add function</w:t>
       </w:r>
+      <w:r>
+        <w:rPr>
+          <w:b/>
+          <w:bCs/>
+          <w:sz w:val="24"/>
+          <w:szCs w:val="24"/>
+          <w:lang w:val="en-US"/>
+        </w:rPr>
+        <w:t xml:space="preserve">: </w:t>
+      </w:r>
+      <w:r>
+        <w:rPr>
+          <w:bCs/>
+          <w:sz w:val="24"/>
+          <w:szCs w:val="24"/>
+          <w:lang w:val="en-US"/>
+        </w:rPr>
+        <w:t>Adding a feature can go more quickly and smoothly once it was being refactored.</w:t>
+      </w:r>
     </w:p>
     <w:p>
       <w:pPr>
@@ -550,6 +617,25 @@
         </w:rPr>
         <w:t>Refactor when you need to fix a bug</w:t>
       </w:r>
+      <w:r>
+        <w:rPr>
+          <w:b/>
+          <w:bCs/>
+          <w:sz w:val="24"/>
+          <w:szCs w:val="24"/>
+          <w:lang w:val="en-US"/>
+        </w:rPr>
+        <w:t xml:space="preserve">: </w:t>
+      </w:r>
+      <w:r>
+        <w:rPr>
+          <w:bCs/>
+          <w:sz w:val="24"/>
+          <w:szCs w:val="24"/>
+          <w:lang w:val="en-US"/>
+        </w:rPr>
+        <w:t>Refactoring can help you improve your understanding and it will be easier to fix the bug.</w:t>
+      </w:r>
     </w:p>
     <w:p>
       <w:pPr>
@@ -576,21 +662,330 @@
           <w:szCs w:val="24"/>
           <w:lang w:val="en-US"/>
         </w:rPr>
-        <w:t>Refactor as you do a code review.</w:t>
-      </w:r>
-    </w:p>
-    <w:p>
-      <w:pPr>
-        <w:spacing w:line="360" w:lineRule="auto"/>
-        <w:jc w:val="both"/>
-        <w:rPr>
-          <w:b/>
-          <w:bCs/>
-          <w:sz w:val="24"/>
-          <w:szCs w:val="24"/>
-          <w:lang w:val="en-US"/>
-        </w:rPr>
-      </w:pPr>
+        <w:t>Refactor as you do a code review</w:t>
+      </w:r>
+      <w:r>
+        <w:rPr>
+          <w:b/>
+          <w:bCs/>
+          <w:sz w:val="24"/>
+          <w:szCs w:val="24"/>
+          <w:lang w:val="en-US"/>
+        </w:rPr>
+        <w:t xml:space="preserve">: </w:t>
+      </w:r>
+      <w:r>
+        <w:rPr>
+          <w:bCs/>
+          <w:sz w:val="24"/>
+          <w:szCs w:val="24"/>
+          <w:lang w:val="en-US"/>
+        </w:rPr>
+        <w:t>Refactoring helps you read the code, understand some degree of it, and make suggestions. It can also be easily implemented.</w:t>
+      </w:r>
+    </w:p>
+    <w:p>
+      <w:pPr>
+        <w:spacing w:line="360" w:lineRule="auto"/>
+        <w:jc w:val="both"/>
+        <w:rPr>
+          <w:b/>
+          <w:bCs/>
+          <w:sz w:val="24"/>
+          <w:szCs w:val="24"/>
+          <w:lang w:val="en-US"/>
+        </w:rPr>
+      </w:pPr>
+    </w:p>
+    <w:p>
+      <w:pPr>
+        <w:spacing w:line="360" w:lineRule="auto"/>
+        <w:ind w:left="720"/>
+        <w:jc w:val="both"/>
+        <w:rPr>
+          <w:b/>
+          <w:bCs/>
+          <w:sz w:val="24"/>
+          <w:szCs w:val="24"/>
+          <w:lang w:val="en-US"/>
+        </w:rPr>
+      </w:pPr>
+      <w:r>
+        <w:rPr>
+          <w:b/>
+          <w:bCs/>
+          <w:sz w:val="24"/>
+          <w:szCs w:val="24"/>
+          <w:lang w:val="en-US"/>
+        </w:rPr>
+        <w:lastRenderedPageBreak/>
+        <w:t>Why Refactoring Works?</w:t>
+      </w:r>
+    </w:p>
+    <w:p>
+      <w:pPr>
+        <w:pStyle w:val="ListParagraph"/>
+        <w:numPr>
+          <w:ilvl w:val="2"/>
+          <w:numId w:val="1"/>
+        </w:numPr>
+        <w:spacing w:line="360" w:lineRule="auto"/>
+        <w:jc w:val="both"/>
+        <w:rPr>
+          <w:bCs/>
+          <w:sz w:val="24"/>
+          <w:szCs w:val="24"/>
+          <w:lang w:val="en-US"/>
+        </w:rPr>
+      </w:pPr>
+      <w:r>
+        <w:rPr>
+          <w:bCs/>
+          <w:sz w:val="24"/>
+          <w:szCs w:val="24"/>
+          <w:lang w:val="en-US"/>
+        </w:rPr>
+        <w:t>Refactoring is the process of taking a running program and adding to its value, not by changing its behavior but by giving it more of these qualities that enable us to continue developing at speed.</w:t>
+      </w:r>
+    </w:p>
+    <w:p>
+      <w:pPr>
+        <w:pStyle w:val="ListParagraph"/>
+        <w:spacing w:line="360" w:lineRule="auto"/>
+        <w:jc w:val="both"/>
+        <w:rPr>
+          <w:bCs/>
+          <w:sz w:val="24"/>
+          <w:szCs w:val="24"/>
+          <w:lang w:val="en-US"/>
+        </w:rPr>
+      </w:pPr>
+    </w:p>
+    <w:p>
+      <w:pPr>
+        <w:pStyle w:val="ListParagraph"/>
+        <w:spacing w:line="360" w:lineRule="auto"/>
+        <w:jc w:val="both"/>
+        <w:rPr>
+          <w:b/>
+          <w:bCs/>
+          <w:sz w:val="24"/>
+          <w:szCs w:val="24"/>
+          <w:lang w:val="en-US"/>
+        </w:rPr>
+      </w:pPr>
+      <w:r>
+        <w:rPr>
+          <w:b/>
+          <w:bCs/>
+          <w:sz w:val="24"/>
+          <w:szCs w:val="24"/>
+          <w:lang w:val="en-US"/>
+        </w:rPr>
+        <w:t>Problems with Refactoring</w:t>
+      </w:r>
+    </w:p>
+    <w:p>
+      <w:pPr>
+        <w:pStyle w:val="ListParagraph"/>
+        <w:numPr>
+          <w:ilvl w:val="2"/>
+          <w:numId w:val="1"/>
+        </w:numPr>
+        <w:spacing w:line="360" w:lineRule="auto"/>
+        <w:jc w:val="both"/>
+        <w:rPr>
+          <w:b/>
+          <w:bCs/>
+          <w:sz w:val="24"/>
+          <w:szCs w:val="24"/>
+          <w:lang w:val="en-US"/>
+        </w:rPr>
+      </w:pPr>
+      <w:r>
+        <w:rPr>
+          <w:bCs/>
+          <w:sz w:val="24"/>
+          <w:szCs w:val="24"/>
+          <w:lang w:val="en-US"/>
+        </w:rPr>
+        <w:t xml:space="preserve">Despite the advantages of refactoring, there are also some disadvantages when we refactor one of these is the </w:t>
+      </w:r>
+      <w:r>
+        <w:rPr>
+          <w:b/>
+          <w:bCs/>
+          <w:i/>
+          <w:sz w:val="24"/>
+          <w:szCs w:val="24"/>
+          <w:lang w:val="en-US"/>
+        </w:rPr>
+        <w:t>database</w:t>
+      </w:r>
+      <w:r>
+        <w:rPr>
+          <w:bCs/>
+          <w:sz w:val="24"/>
+          <w:szCs w:val="24"/>
+          <w:lang w:val="en-US"/>
+        </w:rPr>
+        <w:t xml:space="preserve"> because </w:t>
+      </w:r>
+      <w:r>
+        <w:t>e</w:t>
+      </w:r>
+      <w:r>
+        <w:t>ven if you have carefully layered your system to minimize the dependencies between the database schema and the object model, changing the database schema forces you to migrate the data, which can be a long and fraught task.</w:t>
+      </w:r>
+      <w:r>
+        <w:t xml:space="preserve">  Next, </w:t>
+      </w:r>
+      <w:r>
+        <w:rPr>
+          <w:b/>
+          <w:i/>
+        </w:rPr>
+        <w:t>changing the interface</w:t>
+      </w:r>
+      <w:r>
+        <w:t>. Once the interface was published, you can no longer safely change it and edit the callers. It requires patience for you will encounter complicated process</w:t>
+      </w:r>
+      <w:r>
+        <w:t>.</w:t>
+      </w:r>
+    </w:p>
+    <w:p>
+      <w:pPr>
+        <w:spacing w:line="360" w:lineRule="auto"/>
+        <w:jc w:val="both"/>
+        <w:rPr>
+          <w:b/>
+          <w:bCs/>
+          <w:sz w:val="24"/>
+          <w:szCs w:val="24"/>
+          <w:lang w:val="en-US"/>
+        </w:rPr>
+      </w:pPr>
+      <w:r>
+        <w:rPr>
+          <w:b/>
+          <w:bCs/>
+          <w:sz w:val="24"/>
+          <w:szCs w:val="24"/>
+          <w:lang w:val="en-US"/>
+        </w:rPr>
+        <w:tab/>
+      </w:r>
+      <w:r>
+        <w:rPr>
+          <w:b/>
+          <w:bCs/>
+          <w:sz w:val="24"/>
+          <w:szCs w:val="24"/>
+          <w:lang w:val="en-US"/>
+        </w:rPr>
+        <w:t>Refactoring and Performance</w:t>
+      </w:r>
+    </w:p>
+    <w:p>
+      <w:pPr>
+        <w:pStyle w:val="ListParagraph"/>
+        <w:numPr>
+          <w:ilvl w:val="2"/>
+          <w:numId w:val="1"/>
+        </w:numPr>
+        <w:spacing w:line="360" w:lineRule="auto"/>
+        <w:jc w:val="both"/>
+        <w:rPr>
+          <w:bCs/>
+          <w:sz w:val="24"/>
+          <w:szCs w:val="24"/>
+          <w:lang w:val="en-US"/>
+        </w:rPr>
+      </w:pPr>
+      <w:r>
+        <w:rPr>
+          <w:bCs/>
+          <w:sz w:val="24"/>
+          <w:szCs w:val="24"/>
+          <w:lang w:val="en-US"/>
+        </w:rPr>
+        <w:t>There are three general approaches to write a fast software is the time and budgeting</w:t>
+      </w:r>
+      <w:r>
+        <w:rPr>
+          <w:bCs/>
+          <w:sz w:val="24"/>
+          <w:szCs w:val="24"/>
+          <w:lang w:val="en-US"/>
+        </w:rPr>
+        <w:t>: as you decompose the design one must give each component a budget for resources time and footprint. It must not exceed to its budget;</w:t>
+      </w:r>
+      <w:r>
+        <w:rPr>
+          <w:bCs/>
+          <w:sz w:val="24"/>
+          <w:szCs w:val="24"/>
+          <w:lang w:val="en-US"/>
+        </w:rPr>
+        <w:t xml:space="preserve"> constant attention approach</w:t>
+      </w:r>
+      <w:r>
+        <w:rPr>
+          <w:bCs/>
+          <w:sz w:val="24"/>
+          <w:szCs w:val="24"/>
+          <w:lang w:val="en-US"/>
+        </w:rPr>
+        <w:t xml:space="preserve">: every programmer should do whatever he or she can to keep the performance high; </w:t>
+      </w:r>
+      <w:r>
+        <w:rPr>
+          <w:bCs/>
+          <w:sz w:val="24"/>
+          <w:szCs w:val="24"/>
+          <w:lang w:val="en-US"/>
+        </w:rPr>
+        <w:t>and taking advantage of this 90 percent statistic</w:t>
+      </w:r>
+      <w:r>
+        <w:rPr>
+          <w:bCs/>
+          <w:sz w:val="24"/>
+          <w:szCs w:val="24"/>
+          <w:lang w:val="en-US"/>
+        </w:rPr>
+        <w:t xml:space="preserve">: </w:t>
+      </w:r>
+      <w:r>
+        <w:rPr>
+          <w:bCs/>
+          <w:sz w:val="24"/>
+          <w:szCs w:val="24"/>
+          <w:lang w:val="en-US"/>
+        </w:rPr>
+        <w:t>you build your program in a well-factored manner without paying attention to</w:t>
+      </w:r>
+      <w:r>
+        <w:rPr>
+          <w:bCs/>
+          <w:sz w:val="24"/>
+          <w:szCs w:val="24"/>
+          <w:lang w:val="en-US"/>
+        </w:rPr>
+        <w:t xml:space="preserve"> </w:t>
+      </w:r>
+      <w:r>
+        <w:rPr>
+          <w:bCs/>
+          <w:sz w:val="24"/>
+          <w:szCs w:val="24"/>
+          <w:lang w:val="en-US"/>
+        </w:rPr>
+        <w:t>performance until you begin a performance optimization stage, usually fairly late in development.</w:t>
+      </w:r>
+      <w:bookmarkStart w:id="0" w:name="_GoBack"/>
+      <w:bookmarkEnd w:id="0"/>
     </w:p>
     <w:sectPr>
       <w:pgSz w:w="12240" w:h="15840"/>
@@ -603,7 +998,7 @@
 </file>
 
 <file path=word/numbering.xml><?xml version="1.0" encoding="utf-8"?>
-<w:numbering xmlns:wpc="http://schemas.microsoft.com/office/word/2010/wordprocessingCanvas" xmlns:cx="http://schemas.microsoft.com/office/drawing/2014/chartex" xmlns:cx1="http://schemas.microsoft.com/office/drawing/2015/9/8/chartex" xmlns:cx2="http://schemas.microsoft.com/office/drawing/2015/10/21/chartex" xmlns:cx3="http://schemas.microsoft.com/office/drawing/2016/5/9/chartex" xmlns:cx4="http://schemas.microsoft.com/office/drawing/2016/5/10/chartex" xmlns:cx5="http://schemas.microsoft.com/office/drawing/2016/5/11/chartex" xmlns:cx6="http://schemas.microsoft.com/office/drawing/2016/5/12/chartex" xmlns:cx7="http://schemas.microsoft.com/office/drawing/2016/5/13/chartex" xmlns:cx8="http://schemas.microsoft.com/office/drawing/2016/5/14/chartex" xmlns:mc="http://schemas.openxmlformats.org/markup-compatibility/2006" xmlns:aink="http://schemas.microsoft.com/office/drawing/2016/ink" xmlns:am3d="http://schemas.microsoft.com/office/drawing/2017/model3d" xmlns:o="urn:schemas-microsoft-com:office:office" xmlns:oel="http://schemas.microsoft.com/office/2019/extlst" xmlns:r="http://schemas.openxmlformats.org/officeDocument/2006/relationships" xmlns:m="http://schemas.openxmlformats.org/officeDocument/2006/math" xmlns:v="urn:schemas-microsoft-com:vml" xmlns:wp14="http://schemas.microsoft.com/office/word/2010/wordprocessingDrawing" xmlns:wp="http://schemas.openxmlformats.org/drawingml/2006/wordprocessingDrawing" xmlns:w10="urn:schemas-microsoft-com:office:word" xmlns:w="http://schemas.openxmlformats.org/wordprocessingml/2006/main" xmlns:w14="http://schemas.microsoft.com/office/word/2010/wordml" xmlns:w15="http://schemas.microsoft.com/office/word/2012/wordml" xmlns:w16cex="http://schemas.microsoft.com/office/word/2018/wordml/cex" xmlns:w16cid="http://schemas.microsoft.com/office/word/2016/wordml/cid" xmlns:w16="http://schemas.microsoft.com/office/word/2018/wordml" xmlns:w16sdtdh="http://schemas.microsoft.com/office/word/2020/wordml/sdtdatahash" xmlns:w16se="http://schemas.microsoft.com/office/word/2015/wordml/symex" xmlns:wpg="http://schemas.microsoft.com/office/word/2010/wordprocessingGroup" xmlns:wpi="http://schemas.microsoft.com/office/word/2010/wordprocessingInk" xmlns:wne="http://schemas.microsoft.com/office/word/2006/wordml" xmlns:wps="http://schemas.microsoft.com/office/word/2010/wordprocessingShape" mc:Ignorable="w14 w15 w16se w16cid w16 w16cex w16sdtdh wp14">
+<w:numbering xmlns:wpc="http://schemas.microsoft.com/office/word/2010/wordprocessingCanvas" xmlns:cx="http://schemas.microsoft.com/office/drawing/2014/chartex" xmlns:cx1="http://schemas.microsoft.com/office/drawing/2015/9/8/chartex" xmlns:cx2="http://schemas.microsoft.com/office/drawing/2015/10/21/chartex" xmlns:cx3="http://schemas.microsoft.com/office/drawing/2016/5/9/chartex" xmlns:cx4="http://schemas.microsoft.com/office/drawing/2016/5/10/chartex" xmlns:cx5="http://schemas.microsoft.com/office/drawing/2016/5/11/chartex" xmlns:cx6="http://schemas.microsoft.com/office/drawing/2016/5/12/chartex" xmlns:cx7="http://schemas.microsoft.com/office/drawing/2016/5/13/chartex" xmlns:cx8="http://schemas.microsoft.com/office/drawing/2016/5/14/chartex" xmlns:mc="http://schemas.openxmlformats.org/markup-compatibility/2006" xmlns:aink="http://schemas.microsoft.com/office/drawing/2016/ink" xmlns:am3d="http://schemas.microsoft.com/office/drawing/2017/model3d" xmlns:o="urn:schemas-microsoft-com:office:office" xmlns:r="http://schemas.openxmlformats.org/officeDocument/2006/relationships" xmlns:m="http://schemas.openxmlformats.org/officeDocument/2006/math" xmlns:v="urn:schemas-microsoft-com:vml" xmlns:wp14="http://schemas.microsoft.com/office/word/2010/wordprocessingDrawing" xmlns:wp="http://schemas.openxmlformats.org/drawingml/2006/wordprocessingDrawing" xmlns:w10="urn:schemas-microsoft-com:office:word" xmlns:w="http://schemas.openxmlformats.org/wordprocessingml/2006/main" xmlns:w14="http://schemas.microsoft.com/office/word/2010/wordml" xmlns:w15="http://schemas.microsoft.com/office/word/2012/wordml" xmlns:w16cid="http://schemas.microsoft.com/office/word/2016/wordml/cid" xmlns:w16se="http://schemas.microsoft.com/office/word/2015/wordml/symex" xmlns:wpg="http://schemas.microsoft.com/office/word/2010/wordprocessingGroup" xmlns:wpi="http://schemas.microsoft.com/office/word/2010/wordprocessingInk" xmlns:wne="http://schemas.microsoft.com/office/word/2006/wordml" xmlns:wps="http://schemas.microsoft.com/office/word/2010/wordprocessingShape" mc:Ignorable="w14 w15 w16se w16cid wp14">
   <w:abstractNum w:abstractNumId="0" w15:restartNumberingAfterBreak="0">
     <w:nsid w:val="20ED5AE3"/>
     <w:multiLevelType w:val="hybridMultilevel"/>
@@ -1074,26 +1469,26 @@
       </w:pPr>
     </w:lvl>
   </w:abstractNum>
-  <w:num w:numId="1" w16cid:durableId="1165976438">
+  <w:num w:numId="1">
     <w:abstractNumId w:val="0"/>
   </w:num>
-  <w:num w:numId="2" w16cid:durableId="724111299">
+  <w:num w:numId="2">
     <w:abstractNumId w:val="2"/>
   </w:num>
-  <w:num w:numId="3" w16cid:durableId="249311581">
+  <w:num w:numId="3">
     <w:abstractNumId w:val="4"/>
   </w:num>
-  <w:num w:numId="4" w16cid:durableId="1777402648">
+  <w:num w:numId="4">
     <w:abstractNumId w:val="3"/>
   </w:num>
-  <w:num w:numId="5" w16cid:durableId="1991866363">
+  <w:num w:numId="5">
     <w:abstractNumId w:val="1"/>
   </w:num>
 </w:numbering>
 </file>
 
 <file path=word/styles.xml><?xml version="1.0" encoding="utf-8"?>
-<w:styles xmlns:mc="http://schemas.openxmlformats.org/markup-compatibility/2006" xmlns:r="http://schemas.openxmlformats.org/officeDocument/2006/relationships" xmlns:w="http://schemas.openxmlformats.org/wordprocessingml/2006/main" xmlns:w14="http://schemas.microsoft.com/office/word/2010/wordml" xmlns:w15="http://schemas.microsoft.com/office/word/2012/wordml" xmlns:w16cex="http://schemas.microsoft.com/office/word/2018/wordml/cex" xmlns:w16cid="http://schemas.microsoft.com/office/word/2016/wordml/cid" xmlns:w16="http://schemas.microsoft.com/office/word/2018/wordml" xmlns:w16sdtdh="http://schemas.microsoft.com/office/word/2020/wordml/sdtdatahash" xmlns:w16se="http://schemas.microsoft.com/office/word/2015/wordml/symex" mc:Ignorable="w14 w15 w16se w16cid w16 w16cex w16sdtdh">
+<w:styles xmlns:mc="http://schemas.openxmlformats.org/markup-compatibility/2006" xmlns:r="http://schemas.openxmlformats.org/officeDocument/2006/relationships" xmlns:w="http://schemas.openxmlformats.org/wordprocessingml/2006/main" xmlns:w14="http://schemas.microsoft.com/office/word/2010/wordml" xmlns:w15="http://schemas.microsoft.com/office/word/2012/wordml" xmlns:w16cid="http://schemas.microsoft.com/office/word/2016/wordml/cid" xmlns:w16se="http://schemas.microsoft.com/office/word/2015/wordml/symex" mc:Ignorable="w14 w15 w16se w16cid">
   <w:docDefaults>
     <w:rPrDefault>
       <w:rPr>
@@ -1111,7 +1506,7 @@
       </w:pPr>
     </w:pPrDefault>
   </w:docDefaults>
-  <w:latentStyles w:defLockedState="0" w:defUIPriority="99" w:defSemiHidden="0" w:defUnhideWhenUsed="0" w:defQFormat="0" w:count="376">
+  <w:latentStyles w:defLockedState="0" w:defUIPriority="99" w:defSemiHidden="0" w:defUnhideWhenUsed="0" w:defQFormat="0" w:count="375">
     <w:lsdException w:name="Normal" w:uiPriority="0" w:qFormat="1"/>
     <w:lsdException w:name="heading 1" w:uiPriority="9" w:qFormat="1"/>
     <w:lsdException w:name="heading 2" w:semiHidden="1" w:uiPriority="9" w:unhideWhenUsed="1" w:qFormat="1"/>
@@ -1487,7 +1882,6 @@
     <w:lsdException w:name="Smart Hyperlink" w:semiHidden="1" w:unhideWhenUsed="1"/>
     <w:lsdException w:name="Hashtag" w:semiHidden="1" w:unhideWhenUsed="1"/>
     <w:lsdException w:name="Unresolved Mention" w:semiHidden="1" w:unhideWhenUsed="1"/>
-    <w:lsdException w:name="Smart Link" w:semiHidden="1" w:unhideWhenUsed="1"/>
   </w:latentStyles>
   <w:style w:type="paragraph" w:default="1" w:styleId="Normal">
     <w:name w:val="Normal"/>

</xml_diff>